<commit_message>
actulizando puesto segun la incorporacion
</commit_message>
<xml_diff>
--- a/storage/app/form_templates/informenota.docx
+++ b/storage/app/form_templates/informenota.docx
@@ -9,7 +9,6 @@
         <w:rPr>
           <w:rFonts w:ascii="Tahoma" w:hAnsi="Tahoma" w:cs="Tahoma"/>
           <w:b/>
-          <w:b/>
           <w:sz w:val="20"/>
         </w:rPr>
       </w:pPr>
@@ -82,16 +81,15 @@
         <w:rPr>
           <w:rFonts w:ascii="Tahoma" w:hAnsi="Tahoma" w:cs="Tahoma"/>
           <w:b/>
+          <w:sz w:val="20"/>
+          <w:u w:val="single"/>
+        </w:rPr>
+      </w:pPr>
+      <w:r>
+        <w:rPr>
+          <w:rFonts w:cs="Tahoma" w:ascii="Tahoma" w:hAnsi="Tahoma"/>
           <w:b/>
           <w:sz w:val="20"/>
-          <w:u w:val="single"/>
-        </w:rPr>
-      </w:pPr>
-      <w:r>
-        <w:rPr>
-          <w:rFonts w:cs="Tahoma" w:ascii="Tahoma" w:hAnsi="Tahoma"/>
-          <w:b/>
-          <w:sz w:val="20"/>
         </w:rPr>
         <w:t>INFORME</w:t>
       </w:r>
@@ -103,7 +101,6 @@
         <w:jc w:val="center"/>
         <w:rPr>
           <w:rFonts w:ascii="Tahoma" w:hAnsi="Tahoma" w:cs="Tahoma"/>
-          <w:b/>
           <w:b/>
           <w:sz w:val="12"/>
         </w:rPr>
@@ -181,7 +178,6 @@
         <w:rPr>
           <w:rFonts w:ascii="Tahoma" w:hAnsi="Tahoma" w:cs="Tahoma"/>
           <w:b/>
-          <w:b/>
           <w:sz w:val="20"/>
         </w:rPr>
       </w:pPr>
@@ -205,7 +201,6 @@
         <w:rPr>
           <w:rFonts w:ascii="Tahoma" w:hAnsi="Tahoma" w:cs="Tahoma"/>
           <w:b/>
-          <w:b/>
           <w:sz w:val="20"/>
         </w:rPr>
       </w:pPr>
@@ -229,7 +224,6 @@
         <w:rPr>
           <w:rFonts w:ascii="Tahoma" w:hAnsi="Tahoma" w:cs="Tahoma"/>
           <w:b/>
-          <w:b/>
           <w:sz w:val="16"/>
         </w:rPr>
       </w:pPr>
@@ -280,7 +274,6 @@
         <w:rPr>
           <w:rFonts w:ascii="Tahoma" w:hAnsi="Tahoma" w:cs="Tahoma"/>
           <w:b/>
-          <w:b/>
           <w:sz w:val="20"/>
         </w:rPr>
       </w:pPr>
@@ -304,7 +297,6 @@
         <w:rPr>
           <w:rFonts w:ascii="Tahoma" w:hAnsi="Tahoma" w:cs="Tahoma"/>
           <w:b/>
-          <w:b/>
           <w:sz w:val="16"/>
         </w:rPr>
       </w:pPr>
@@ -355,7 +347,6 @@
         <w:rPr>
           <w:rFonts w:ascii="Tahoma" w:hAnsi="Tahoma" w:cs="Tahoma"/>
           <w:b/>
-          <w:b/>
           <w:sz w:val="20"/>
         </w:rPr>
       </w:pPr>
@@ -379,7 +370,6 @@
         <w:rPr>
           <w:rFonts w:ascii="Tahoma" w:hAnsi="Tahoma" w:cs="Tahoma"/>
           <w:b/>
-          <w:b/>
           <w:sz w:val="16"/>
         </w:rPr>
       </w:pPr>
@@ -428,16 +418,23 @@
         <w:rPr>
           <w:rFonts w:ascii="Tahoma" w:hAnsi="Tahoma" w:cs="Tahoma"/>
           <w:b/>
+          <w:sz w:val="20"/>
+        </w:rPr>
+      </w:pPr>
+      <w:r>
+        <w:rPr>
+          <w:rFonts w:cs="Tahoma" w:ascii="Tahoma" w:hAnsi="Tahoma"/>
+          <w:sz w:val="20"/>
+        </w:rPr>
+        <w:t xml:space="preserve">                      </w:t>
+      </w:r>
+      <w:r>
+        <w:rPr>
+          <w:rFonts w:cs="Tahoma" w:ascii="Tahoma" w:hAnsi="Tahoma"/>
           <w:b/>
           <w:sz w:val="20"/>
         </w:rPr>
-      </w:pPr>
-      <w:r>
-        <w:rPr>
-          <w:rFonts w:cs="Tahoma" w:ascii="Tahoma" w:hAnsi="Tahoma"/>
-          <w:sz w:val="20"/>
-        </w:rPr>
-        <w:t xml:space="preserve">                      </w:t>
+        <w:t xml:space="preserve"> </w:t>
       </w:r>
       <w:r>
         <w:rPr>
@@ -445,14 +442,6 @@
           <w:b/>
           <w:sz w:val="20"/>
         </w:rPr>
-        <w:t xml:space="preserve"> </w:t>
-      </w:r>
-      <w:r>
-        <w:rPr>
-          <w:rFonts w:cs="Tahoma" w:ascii="Tahoma" w:hAnsi="Tahoma"/>
-          <w:b/>
-          <w:sz w:val="20"/>
-        </w:rPr>
         <w:t>JEFE DE DEPTO. DE DOTACIÓN y EVALUACIÓN a.i.</w:t>
       </w:r>
     </w:p>
@@ -464,7 +453,6 @@
         <w:jc w:val="both"/>
         <w:rPr>
           <w:rFonts w:ascii="Tahoma" w:hAnsi="Tahoma" w:cs="Tahoma"/>
-          <w:b/>
           <w:b/>
           <w:sz w:val="16"/>
           <w:szCs w:val="19"/>
@@ -522,7 +510,6 @@
         <w:rPr>
           <w:rFonts w:ascii="Tahoma" w:hAnsi="Tahoma" w:eastAsia="Times New Roman" w:cs="Tahoma"/>
           <w:b/>
-          <w:b/>
           <w:color w:val="000000"/>
           <w:sz w:val="20"/>
           <w:szCs w:val="20"/>
@@ -550,16 +537,15 @@
         <w:rPr>
           <w:rFonts w:ascii="Tahoma" w:hAnsi="Tahoma" w:cs="Tahoma"/>
           <w:b/>
+          <w:sz w:val="20"/>
+        </w:rPr>
+      </w:pPr>
+      <w:r>
+        <w:rPr>
+          <w:rFonts w:cs="Tahoma" w:ascii="Tahoma" w:hAnsi="Tahoma"/>
           <w:b/>
           <w:sz w:val="20"/>
         </w:rPr>
-      </w:pPr>
-      <w:r>
-        <w:rPr>
-          <w:rFonts w:cs="Tahoma" w:ascii="Tahoma" w:hAnsi="Tahoma"/>
-          <w:b/>
-          <w:sz w:val="20"/>
-        </w:rPr>
       </w:r>
     </w:p>
     <w:p>
@@ -570,7 +556,6 @@
         <w:jc w:val="both"/>
         <w:rPr>
           <w:rFonts w:ascii="Tahoma" w:hAnsi="Tahoma" w:cs="Tahoma"/>
-          <w:b/>
           <w:b/>
           <w:sz w:val="20"/>
         </w:rPr>
@@ -1108,7 +1093,6 @@
               <w:rPr>
                 <w:rFonts w:ascii="Tahoma" w:hAnsi="Tahoma" w:eastAsia="Times New Roman" w:cs="Tahoma"/>
                 <w:b/>
-                <w:b/>
                 <w:bCs/>
                 <w:sz w:val="14"/>
                 <w:szCs w:val="14"/>
@@ -1568,7 +1552,6 @@
         <w:rPr>
           <w:rFonts w:ascii="Tahoma" w:hAnsi="Tahoma" w:eastAsia="Times New Roman" w:cs="Tahoma"/>
           <w:b/>
-          <w:b/>
           <w:bCs/>
           <w:color w:val="000000"/>
           <w:sz w:val="16"/>
@@ -1630,7 +1613,6 @@
         <w:jc w:val="both"/>
         <w:rPr>
           <w:rFonts w:ascii="Tahoma" w:hAnsi="Tahoma" w:eastAsia="Times New Roman" w:cs="Tahoma"/>
-          <w:b/>
           <w:b/>
           <w:bCs/>
           <w:color w:val="000000"/>
@@ -2280,7 +2262,6 @@
         <w:rPr>
           <w:rFonts w:ascii="Tahoma" w:hAnsi="Tahoma" w:cs="Tahoma"/>
           <w:b/>
-          <w:b/>
           <w:i/>
           <w:i/>
           <w:sz w:val="16"/>
@@ -2605,7 +2586,6 @@
         <w:jc w:val="both"/>
         <w:rPr>
           <w:rFonts w:ascii="Tahoma" w:hAnsi="Tahoma" w:cs="Tahoma"/>
-          <w:b/>
           <w:b/>
           <w:i/>
           <w:i/>
@@ -2895,6 +2875,58 @@
         <w:rPr>
           <w:rFonts w:ascii="Tahoma" w:hAnsi="Tahoma" w:cs="Tahoma"/>
           <w:b/>
+          <w:i/>
+          <w:i/>
+          <w:sz w:val="14"/>
+          <w:szCs w:val="20"/>
+          <w:highlight w:val="none"/>
+          <w:shd w:fill="auto" w:val="clear"/>
+        </w:rPr>
+      </w:pPr>
+      <w:r>
+        <w:rPr>
+          <w:rFonts w:cs="Tahoma" w:ascii="Tahoma" w:hAnsi="Tahoma"/>
+          <w:b/>
+          <w:i/>
+          <w:sz w:val="14"/>
+          <w:szCs w:val="20"/>
+          <w:shd w:fill="auto" w:val="clear"/>
+        </w:rPr>
+      </w:r>
+    </w:p>
+    <w:p>
+      <w:pPr>
+        <w:pStyle w:val="ListParagraph"/>
+        <w:spacing w:lineRule="auto" w:line="240" w:before="0" w:after="0"/>
+        <w:ind w:left="284" w:hanging="0"/>
+        <w:contextualSpacing/>
+        <w:jc w:val="both"/>
+        <w:rPr>
+          <w:highlight w:val="none"/>
+          <w:shd w:fill="auto" w:val="clear"/>
+        </w:rPr>
+      </w:pPr>
+      <w:r>
+        <w:rPr>
+          <w:rFonts w:cs="Tahoma" w:ascii="Tahoma" w:hAnsi="Tahoma"/>
+          <w:b/>
+          <w:i/>
+          <w:sz w:val="20"/>
+          <w:szCs w:val="20"/>
+          <w:shd w:fill="auto" w:val="clear"/>
+        </w:rPr>
+        <w:t>5. PROCEDIMIENTO</w:t>
+      </w:r>
+    </w:p>
+    <w:p>
+      <w:pPr>
+        <w:pStyle w:val="ListParagraph"/>
+        <w:spacing w:lineRule="auto" w:line="240" w:before="0" w:after="0"/>
+        <w:ind w:left="284" w:hanging="0"/>
+        <w:contextualSpacing/>
+        <w:jc w:val="both"/>
+        <w:rPr>
+          <w:rFonts w:ascii="Tahoma" w:hAnsi="Tahoma" w:cs="Tahoma"/>
           <w:b/>
           <w:i/>
           <w:i/>
@@ -2936,7 +2968,7 @@
           <w:szCs w:val="20"/>
           <w:shd w:fill="auto" w:val="clear"/>
         </w:rPr>
-        <w:t>5. PROCEDIMIENTO</w:t>
+        <w:t xml:space="preserve">5.2 DESARROLLO - PROCEDIMIENTO PARA LA CONTRATACIÓN DE PERSONAL INTERINO </w:t>
       </w:r>
     </w:p>
     <w:p>
@@ -2948,61 +2980,6 @@
         <w:jc w:val="both"/>
         <w:rPr>
           <w:rFonts w:ascii="Tahoma" w:hAnsi="Tahoma" w:cs="Tahoma"/>
-          <w:b/>
-          <w:b/>
-          <w:i/>
-          <w:i/>
-          <w:sz w:val="14"/>
-          <w:szCs w:val="20"/>
-          <w:highlight w:val="none"/>
-          <w:shd w:fill="auto" w:val="clear"/>
-        </w:rPr>
-      </w:pPr>
-      <w:r>
-        <w:rPr>
-          <w:rFonts w:cs="Tahoma" w:ascii="Tahoma" w:hAnsi="Tahoma"/>
-          <w:b/>
-          <w:i/>
-          <w:sz w:val="14"/>
-          <w:szCs w:val="20"/>
-          <w:shd w:fill="auto" w:val="clear"/>
-        </w:rPr>
-      </w:r>
-    </w:p>
-    <w:p>
-      <w:pPr>
-        <w:pStyle w:val="ListParagraph"/>
-        <w:spacing w:lineRule="auto" w:line="240" w:before="0" w:after="0"/>
-        <w:ind w:left="284" w:hanging="0"/>
-        <w:contextualSpacing/>
-        <w:jc w:val="both"/>
-        <w:rPr>
-          <w:highlight w:val="none"/>
-          <w:shd w:fill="auto" w:val="clear"/>
-        </w:rPr>
-      </w:pPr>
-      <w:r>
-        <w:rPr>
-          <w:rFonts w:cs="Tahoma" w:ascii="Tahoma" w:hAnsi="Tahoma"/>
-          <w:b/>
-          <w:i/>
-          <w:sz w:val="20"/>
-          <w:szCs w:val="20"/>
-          <w:shd w:fill="auto" w:val="clear"/>
-        </w:rPr>
-        <w:t xml:space="preserve">5.2 DESARROLLO - PROCEDIMIENTO PARA LA CONTRATACIÓN DE PERSONAL INTERINO </w:t>
-      </w:r>
-    </w:p>
-    <w:p>
-      <w:pPr>
-        <w:pStyle w:val="ListParagraph"/>
-        <w:spacing w:lineRule="auto" w:line="240" w:before="0" w:after="0"/>
-        <w:ind w:left="284" w:hanging="0"/>
-        <w:contextualSpacing/>
-        <w:jc w:val="both"/>
-        <w:rPr>
-          <w:rFonts w:ascii="Tahoma" w:hAnsi="Tahoma" w:cs="Tahoma"/>
-          <w:b/>
           <w:b/>
           <w:i/>
           <w:i/>
@@ -3263,7 +3240,6 @@
         <w:rPr>
           <w:rFonts w:ascii="Tahoma" w:hAnsi="Tahoma" w:eastAsia="Times New Roman" w:cs="Tahoma"/>
           <w:b/>
-          <w:b/>
           <w:bCs/>
           <w:color w:val="000000"/>
           <w:sz w:val="16"/>
@@ -3371,7 +3347,6 @@
         <w:jc w:val="both"/>
         <w:rPr>
           <w:rFonts w:ascii="Tahoma" w:hAnsi="Tahoma" w:eastAsia="Times New Roman" w:cs="Tahoma"/>
-          <w:b/>
           <w:b/>
           <w:bCs/>
           <w:color w:val="000000"/>
@@ -4967,7 +4942,6 @@
               <w:rPr>
                 <w:rFonts w:ascii="Tahoma" w:hAnsi="Tahoma" w:cs="Tahoma"/>
                 <w:b/>
-                <w:b/>
                 <w:bCs/>
                 <w:color w:val="000000"/>
                 <w:sz w:val="14"/>
@@ -5012,7 +4986,6 @@
               <w:jc w:val="center"/>
               <w:rPr>
                 <w:rFonts w:ascii="Tahoma" w:hAnsi="Tahoma" w:cs="Tahoma"/>
-                <w:b/>
                 <w:b/>
                 <w:bCs/>
                 <w:color w:val="000000"/>
@@ -5152,7 +5125,6 @@
               <w:jc w:val="center"/>
               <w:rPr>
                 <w:rFonts w:ascii="Tahoma" w:hAnsi="Tahoma" w:cs="Tahoma"/>
-                <w:b/>
                 <w:b/>
                 <w:bCs/>
                 <w:color w:val="000000"/>
@@ -5203,7 +5175,6 @@
               <w:rPr>
                 <w:rFonts w:ascii="Tahoma" w:hAnsi="Tahoma" w:cs="Tahoma"/>
                 <w:b/>
-                <w:b/>
                 <w:bCs/>
                 <w:color w:val="000000"/>
                 <w:sz w:val="14"/>
@@ -5249,7 +5220,6 @@
               <w:rPr>
                 <w:rFonts w:ascii="Tahoma" w:hAnsi="Tahoma" w:cs="Tahoma"/>
                 <w:b/>
-                <w:b/>
                 <w:bCs/>
                 <w:color w:val="000000"/>
                 <w:sz w:val="14"/>
@@ -5413,7 +5383,6 @@
               <w:jc w:val="center"/>
               <w:rPr>
                 <w:rFonts w:ascii="Tahoma" w:hAnsi="Tahoma" w:cs="Tahoma"/>
-                <w:b/>
                 <w:b/>
                 <w:bCs/>
                 <w:color w:val="000000"/>
@@ -5466,7 +5435,6 @@
               <w:rPr>
                 <w:rFonts w:ascii="Tahoma" w:hAnsi="Tahoma" w:cs="Tahoma"/>
                 <w:b/>
-                <w:b/>
                 <w:bCs/>
                 <w:color w:val="000000"/>
                 <w:sz w:val="14"/>
@@ -5514,7 +5482,6 @@
               <w:rPr>
                 <w:rFonts w:ascii="Tahoma" w:hAnsi="Tahoma" w:cs="Tahoma"/>
                 <w:b/>
-                <w:b/>
                 <w:bCs/>
                 <w:color w:val="000000"/>
                 <w:sz w:val="14"/>
@@ -5668,7 +5635,6 @@
               <w:rPr>
                 <w:rFonts w:ascii="Tahoma" w:hAnsi="Tahoma" w:cs="Tahoma"/>
                 <w:b/>
-                <w:b/>
                 <w:bCs/>
                 <w:color w:val="000000"/>
                 <w:sz w:val="14"/>
@@ -6327,7 +6293,6 @@
         <w:rPr>
           <w:rFonts w:ascii="Tahoma" w:hAnsi="Tahoma" w:eastAsia="Times New Roman" w:cs="Tahoma"/>
           <w:b/>
-          <w:b/>
           <w:bCs/>
           <w:sz w:val="16"/>
           <w:szCs w:val="20"/>
@@ -6837,7 +6802,6 @@
         <w:rPr>
           <w:rFonts w:ascii="Tahoma" w:hAnsi="Tahoma" w:eastAsia="Times New Roman" w:cs="Tahoma"/>
           <w:b/>
-          <w:b/>
           <w:bCs/>
           <w:color w:val="000000"/>
           <w:sz w:val="16"/>
@@ -6896,7 +6860,6 @@
         <w:rPr>
           <w:rFonts w:ascii="Tahoma" w:hAnsi="Tahoma" w:eastAsia="Times New Roman" w:cs="Tahoma"/>
           <w:b/>
-          <w:b/>
           <w:bCs/>
           <w:color w:val="000000"/>
           <w:sz w:val="16"/>
@@ -7319,706 +7282,6 @@
       <w:pPr>
         <w:pStyle w:val="NoSpacing"/>
         <w:rPr>
-          <w:rFonts w:ascii="Tahoma" w:hAnsi="Tahoma" w:cs="Tahoma"/>
-          <w:sz w:val="20"/>
-          <w:szCs w:val="20"/>
-          <w:highlight w:val="none"/>
-          <w:shd w:fill="auto" w:val="clear"/>
-        </w:rPr>
-      </w:pPr>
-      <w:r>
-        <w:rPr>
-          <w:rFonts w:cs="Tahoma" w:ascii="Tahoma" w:hAnsi="Tahoma"/>
-          <w:sz w:val="20"/>
-          <w:szCs w:val="20"/>
-          <w:shd w:fill="auto" w:val="clear"/>
-        </w:rPr>
-      </w:r>
-    </w:p>
-    <w:p>
-      <w:pPr>
-        <w:pStyle w:val="NoSpacing"/>
-        <w:rPr>
-          <w:rFonts w:ascii="Tahoma" w:hAnsi="Tahoma" w:cs="Tahoma"/>
-          <w:sz w:val="20"/>
-          <w:szCs w:val="20"/>
-          <w:highlight w:val="none"/>
-          <w:shd w:fill="auto" w:val="clear"/>
-        </w:rPr>
-      </w:pPr>
-      <w:r>
-        <w:rPr>
-          <w:rFonts w:cs="Tahoma" w:ascii="Tahoma" w:hAnsi="Tahoma"/>
-          <w:sz w:val="20"/>
-          <w:szCs w:val="20"/>
-          <w:shd w:fill="auto" w:val="clear"/>
-        </w:rPr>
-      </w:r>
-    </w:p>
-    <w:p>
-      <w:pPr>
-        <w:pStyle w:val="NoSpacing"/>
-        <w:rPr>
-          <w:rFonts w:ascii="Tahoma" w:hAnsi="Tahoma" w:cs="Tahoma"/>
-          <w:sz w:val="20"/>
-          <w:szCs w:val="20"/>
-          <w:highlight w:val="none"/>
-          <w:shd w:fill="auto" w:val="clear"/>
-        </w:rPr>
-      </w:pPr>
-      <w:r>
-        <w:rPr>
-          <w:rFonts w:cs="Tahoma" w:ascii="Tahoma" w:hAnsi="Tahoma"/>
-          <w:sz w:val="20"/>
-          <w:szCs w:val="20"/>
-          <w:shd w:fill="auto" w:val="clear"/>
-        </w:rPr>
-      </w:r>
-    </w:p>
-    <w:p>
-      <w:pPr>
-        <w:pStyle w:val="NoSpacing"/>
-        <w:rPr>
-          <w:rFonts w:ascii="Tahoma" w:hAnsi="Tahoma" w:cs="Tahoma"/>
-          <w:sz w:val="20"/>
-          <w:szCs w:val="20"/>
-          <w:highlight w:val="none"/>
-          <w:shd w:fill="auto" w:val="clear"/>
-        </w:rPr>
-      </w:pPr>
-      <w:r>
-        <w:rPr>
-          <w:rFonts w:cs="Tahoma" w:ascii="Tahoma" w:hAnsi="Tahoma"/>
-          <w:sz w:val="20"/>
-          <w:szCs w:val="20"/>
-          <w:shd w:fill="auto" w:val="clear"/>
-        </w:rPr>
-      </w:r>
-    </w:p>
-    <w:p>
-      <w:pPr>
-        <w:pStyle w:val="NoSpacing"/>
-        <w:rPr>
-          <w:rFonts w:ascii="Tahoma" w:hAnsi="Tahoma" w:cs="Tahoma"/>
-          <w:sz w:val="20"/>
-          <w:szCs w:val="20"/>
-          <w:highlight w:val="none"/>
-          <w:shd w:fill="auto" w:val="clear"/>
-        </w:rPr>
-      </w:pPr>
-      <w:r>
-        <w:rPr>
-          <w:rFonts w:cs="Tahoma" w:ascii="Tahoma" w:hAnsi="Tahoma"/>
-          <w:sz w:val="20"/>
-          <w:szCs w:val="20"/>
-          <w:shd w:fill="auto" w:val="clear"/>
-        </w:rPr>
-      </w:r>
-    </w:p>
-    <w:p>
-      <w:pPr>
-        <w:pStyle w:val="NoSpacing"/>
-        <w:rPr>
-          <w:rFonts w:ascii="Tahoma" w:hAnsi="Tahoma" w:cs="Tahoma"/>
-          <w:sz w:val="20"/>
-          <w:szCs w:val="20"/>
-          <w:highlight w:val="none"/>
-          <w:shd w:fill="auto" w:val="clear"/>
-        </w:rPr>
-      </w:pPr>
-      <w:r>
-        <w:rPr>
-          <w:rFonts w:cs="Tahoma" w:ascii="Tahoma" w:hAnsi="Tahoma"/>
-          <w:sz w:val="20"/>
-          <w:szCs w:val="20"/>
-          <w:shd w:fill="auto" w:val="clear"/>
-        </w:rPr>
-      </w:r>
-    </w:p>
-    <w:p>
-      <w:pPr>
-        <w:pStyle w:val="NoSpacing"/>
-        <w:rPr>
-          <w:rFonts w:ascii="Tahoma" w:hAnsi="Tahoma" w:cs="Tahoma"/>
-          <w:sz w:val="20"/>
-          <w:szCs w:val="20"/>
-          <w:highlight w:val="none"/>
-          <w:shd w:fill="auto" w:val="clear"/>
-        </w:rPr>
-      </w:pPr>
-      <w:r>
-        <w:rPr>
-          <w:rFonts w:cs="Tahoma" w:ascii="Tahoma" w:hAnsi="Tahoma"/>
-          <w:sz w:val="20"/>
-          <w:szCs w:val="20"/>
-          <w:shd w:fill="auto" w:val="clear"/>
-        </w:rPr>
-      </w:r>
-    </w:p>
-    <w:p>
-      <w:pPr>
-        <w:pStyle w:val="NoSpacing"/>
-        <w:rPr>
-          <w:rFonts w:ascii="Tahoma" w:hAnsi="Tahoma" w:cs="Tahoma"/>
-          <w:sz w:val="20"/>
-          <w:szCs w:val="20"/>
-          <w:highlight w:val="none"/>
-          <w:shd w:fill="auto" w:val="clear"/>
-        </w:rPr>
-      </w:pPr>
-      <w:r>
-        <w:rPr>
-          <w:rFonts w:cs="Tahoma" w:ascii="Tahoma" w:hAnsi="Tahoma"/>
-          <w:sz w:val="20"/>
-          <w:szCs w:val="20"/>
-          <w:shd w:fill="auto" w:val="clear"/>
-        </w:rPr>
-      </w:r>
-    </w:p>
-    <w:p>
-      <w:pPr>
-        <w:pStyle w:val="NoSpacing"/>
-        <w:rPr>
-          <w:rFonts w:ascii="Tahoma" w:hAnsi="Tahoma" w:cs="Tahoma"/>
-          <w:sz w:val="20"/>
-          <w:szCs w:val="20"/>
-          <w:highlight w:val="none"/>
-          <w:shd w:fill="auto" w:val="clear"/>
-        </w:rPr>
-      </w:pPr>
-      <w:r>
-        <w:rPr>
-          <w:rFonts w:cs="Tahoma" w:ascii="Tahoma" w:hAnsi="Tahoma"/>
-          <w:sz w:val="20"/>
-          <w:szCs w:val="20"/>
-          <w:shd w:fill="auto" w:val="clear"/>
-        </w:rPr>
-      </w:r>
-    </w:p>
-    <w:p>
-      <w:pPr>
-        <w:pStyle w:val="NoSpacing"/>
-        <w:rPr>
-          <w:rFonts w:ascii="Tahoma" w:hAnsi="Tahoma" w:cs="Tahoma"/>
-          <w:sz w:val="20"/>
-          <w:szCs w:val="20"/>
-          <w:highlight w:val="none"/>
-          <w:shd w:fill="auto" w:val="clear"/>
-        </w:rPr>
-      </w:pPr>
-      <w:r>
-        <w:rPr>
-          <w:rFonts w:cs="Tahoma" w:ascii="Tahoma" w:hAnsi="Tahoma"/>
-          <w:sz w:val="20"/>
-          <w:szCs w:val="20"/>
-          <w:shd w:fill="auto" w:val="clear"/>
-        </w:rPr>
-      </w:r>
-    </w:p>
-    <w:p>
-      <w:pPr>
-        <w:pStyle w:val="NoSpacing"/>
-        <w:rPr>
-          <w:rFonts w:ascii="Tahoma" w:hAnsi="Tahoma" w:cs="Tahoma"/>
-          <w:sz w:val="20"/>
-          <w:szCs w:val="20"/>
-          <w:highlight w:val="none"/>
-          <w:shd w:fill="auto" w:val="clear"/>
-        </w:rPr>
-      </w:pPr>
-      <w:r>
-        <w:rPr>
-          <w:rFonts w:cs="Tahoma" w:ascii="Tahoma" w:hAnsi="Tahoma"/>
-          <w:sz w:val="20"/>
-          <w:szCs w:val="20"/>
-          <w:shd w:fill="auto" w:val="clear"/>
-        </w:rPr>
-      </w:r>
-    </w:p>
-    <w:p>
-      <w:pPr>
-        <w:pStyle w:val="NoSpacing"/>
-        <w:rPr>
-          <w:rFonts w:ascii="Tahoma" w:hAnsi="Tahoma" w:cs="Tahoma"/>
-          <w:sz w:val="20"/>
-          <w:szCs w:val="20"/>
-          <w:highlight w:val="none"/>
-          <w:shd w:fill="auto" w:val="clear"/>
-        </w:rPr>
-      </w:pPr>
-      <w:r>
-        <w:rPr>
-          <w:rFonts w:cs="Tahoma" w:ascii="Tahoma" w:hAnsi="Tahoma"/>
-          <w:sz w:val="20"/>
-          <w:szCs w:val="20"/>
-          <w:shd w:fill="auto" w:val="clear"/>
-        </w:rPr>
-      </w:r>
-    </w:p>
-    <w:p>
-      <w:pPr>
-        <w:pStyle w:val="NoSpacing"/>
-        <w:rPr>
-          <w:rFonts w:ascii="Tahoma" w:hAnsi="Tahoma" w:cs="Tahoma"/>
-          <w:sz w:val="20"/>
-          <w:szCs w:val="20"/>
-          <w:highlight w:val="none"/>
-          <w:shd w:fill="auto" w:val="clear"/>
-        </w:rPr>
-      </w:pPr>
-      <w:r>
-        <w:rPr>
-          <w:rFonts w:cs="Tahoma" w:ascii="Tahoma" w:hAnsi="Tahoma"/>
-          <w:sz w:val="20"/>
-          <w:szCs w:val="20"/>
-          <w:shd w:fill="auto" w:val="clear"/>
-        </w:rPr>
-      </w:r>
-    </w:p>
-    <w:p>
-      <w:pPr>
-        <w:pStyle w:val="NoSpacing"/>
-        <w:rPr>
-          <w:rFonts w:ascii="Tahoma" w:hAnsi="Tahoma" w:cs="Tahoma"/>
-          <w:sz w:val="20"/>
-          <w:szCs w:val="20"/>
-          <w:highlight w:val="none"/>
-          <w:shd w:fill="auto" w:val="clear"/>
-        </w:rPr>
-      </w:pPr>
-      <w:r>
-        <w:rPr>
-          <w:rFonts w:cs="Tahoma" w:ascii="Tahoma" w:hAnsi="Tahoma"/>
-          <w:sz w:val="20"/>
-          <w:szCs w:val="20"/>
-          <w:shd w:fill="auto" w:val="clear"/>
-        </w:rPr>
-      </w:r>
-    </w:p>
-    <w:p>
-      <w:pPr>
-        <w:pStyle w:val="NoSpacing"/>
-        <w:rPr>
-          <w:rFonts w:ascii="Tahoma" w:hAnsi="Tahoma" w:cs="Tahoma"/>
-          <w:sz w:val="20"/>
-          <w:szCs w:val="20"/>
-          <w:highlight w:val="none"/>
-          <w:shd w:fill="auto" w:val="clear"/>
-        </w:rPr>
-      </w:pPr>
-      <w:r>
-        <w:rPr>
-          <w:rFonts w:cs="Tahoma" w:ascii="Tahoma" w:hAnsi="Tahoma"/>
-          <w:sz w:val="20"/>
-          <w:szCs w:val="20"/>
-          <w:shd w:fill="auto" w:val="clear"/>
-        </w:rPr>
-      </w:r>
-    </w:p>
-    <w:p>
-      <w:pPr>
-        <w:pStyle w:val="NoSpacing"/>
-        <w:rPr>
-          <w:rFonts w:ascii="Tahoma" w:hAnsi="Tahoma" w:cs="Tahoma"/>
-          <w:sz w:val="20"/>
-          <w:szCs w:val="20"/>
-          <w:highlight w:val="none"/>
-          <w:shd w:fill="auto" w:val="clear"/>
-        </w:rPr>
-      </w:pPr>
-      <w:r>
-        <w:rPr>
-          <w:rFonts w:cs="Tahoma" w:ascii="Tahoma" w:hAnsi="Tahoma"/>
-          <w:sz w:val="20"/>
-          <w:szCs w:val="20"/>
-          <w:shd w:fill="auto" w:val="clear"/>
-        </w:rPr>
-      </w:r>
-    </w:p>
-    <w:p>
-      <w:pPr>
-        <w:pStyle w:val="NoSpacing"/>
-        <w:rPr>
-          <w:rFonts w:ascii="Tahoma" w:hAnsi="Tahoma" w:cs="Tahoma"/>
-          <w:sz w:val="20"/>
-          <w:szCs w:val="20"/>
-          <w:highlight w:val="none"/>
-          <w:shd w:fill="auto" w:val="clear"/>
-        </w:rPr>
-      </w:pPr>
-      <w:r>
-        <w:rPr>
-          <w:rFonts w:cs="Tahoma" w:ascii="Tahoma" w:hAnsi="Tahoma"/>
-          <w:sz w:val="20"/>
-          <w:szCs w:val="20"/>
-          <w:shd w:fill="auto" w:val="clear"/>
-        </w:rPr>
-      </w:r>
-    </w:p>
-    <w:p>
-      <w:pPr>
-        <w:pStyle w:val="NoSpacing"/>
-        <w:rPr>
-          <w:rFonts w:ascii="Tahoma" w:hAnsi="Tahoma" w:cs="Tahoma"/>
-          <w:sz w:val="20"/>
-          <w:szCs w:val="20"/>
-          <w:highlight w:val="none"/>
-          <w:shd w:fill="auto" w:val="clear"/>
-        </w:rPr>
-      </w:pPr>
-      <w:r>
-        <w:rPr>
-          <w:rFonts w:cs="Tahoma" w:ascii="Tahoma" w:hAnsi="Tahoma"/>
-          <w:sz w:val="20"/>
-          <w:szCs w:val="20"/>
-          <w:shd w:fill="auto" w:val="clear"/>
-        </w:rPr>
-      </w:r>
-    </w:p>
-    <w:p>
-      <w:pPr>
-        <w:pStyle w:val="NoSpacing"/>
-        <w:rPr>
-          <w:rFonts w:ascii="Tahoma" w:hAnsi="Tahoma" w:cs="Tahoma"/>
-          <w:sz w:val="20"/>
-          <w:szCs w:val="20"/>
-          <w:highlight w:val="none"/>
-          <w:shd w:fill="auto" w:val="clear"/>
-        </w:rPr>
-      </w:pPr>
-      <w:r>
-        <w:rPr>
-          <w:rFonts w:cs="Tahoma" w:ascii="Tahoma" w:hAnsi="Tahoma"/>
-          <w:sz w:val="20"/>
-          <w:szCs w:val="20"/>
-          <w:shd w:fill="auto" w:val="clear"/>
-        </w:rPr>
-      </w:r>
-    </w:p>
-    <w:p>
-      <w:pPr>
-        <w:pStyle w:val="NoSpacing"/>
-        <w:rPr>
-          <w:rFonts w:ascii="Tahoma" w:hAnsi="Tahoma" w:cs="Tahoma"/>
-          <w:sz w:val="20"/>
-          <w:szCs w:val="20"/>
-          <w:highlight w:val="none"/>
-          <w:shd w:fill="auto" w:val="clear"/>
-        </w:rPr>
-      </w:pPr>
-      <w:r>
-        <w:rPr>
-          <w:rFonts w:cs="Tahoma" w:ascii="Tahoma" w:hAnsi="Tahoma"/>
-          <w:sz w:val="20"/>
-          <w:szCs w:val="20"/>
-          <w:shd w:fill="auto" w:val="clear"/>
-        </w:rPr>
-      </w:r>
-    </w:p>
-    <w:p>
-      <w:pPr>
-        <w:pStyle w:val="NoSpacing"/>
-        <w:rPr>
-          <w:rFonts w:ascii="Tahoma" w:hAnsi="Tahoma" w:cs="Tahoma"/>
-          <w:sz w:val="20"/>
-          <w:szCs w:val="20"/>
-          <w:highlight w:val="none"/>
-          <w:shd w:fill="auto" w:val="clear"/>
-        </w:rPr>
-      </w:pPr>
-      <w:r>
-        <w:rPr>
-          <w:rFonts w:cs="Tahoma" w:ascii="Tahoma" w:hAnsi="Tahoma"/>
-          <w:sz w:val="20"/>
-          <w:szCs w:val="20"/>
-          <w:shd w:fill="auto" w:val="clear"/>
-        </w:rPr>
-      </w:r>
-    </w:p>
-    <w:p>
-      <w:pPr>
-        <w:pStyle w:val="NoSpacing"/>
-        <w:rPr>
-          <w:rFonts w:ascii="Tahoma" w:hAnsi="Tahoma" w:cs="Tahoma"/>
-          <w:sz w:val="20"/>
-          <w:szCs w:val="20"/>
-          <w:highlight w:val="none"/>
-          <w:shd w:fill="auto" w:val="clear"/>
-        </w:rPr>
-      </w:pPr>
-      <w:r>
-        <w:rPr>
-          <w:rFonts w:cs="Tahoma" w:ascii="Tahoma" w:hAnsi="Tahoma"/>
-          <w:sz w:val="20"/>
-          <w:szCs w:val="20"/>
-          <w:shd w:fill="auto" w:val="clear"/>
-        </w:rPr>
-      </w:r>
-    </w:p>
-    <w:p>
-      <w:pPr>
-        <w:pStyle w:val="NoSpacing"/>
-        <w:rPr>
-          <w:rFonts w:ascii="Tahoma" w:hAnsi="Tahoma" w:cs="Tahoma"/>
-          <w:sz w:val="20"/>
-          <w:szCs w:val="20"/>
-          <w:highlight w:val="none"/>
-          <w:shd w:fill="auto" w:val="clear"/>
-        </w:rPr>
-      </w:pPr>
-      <w:r>
-        <w:rPr>
-          <w:rFonts w:cs="Tahoma" w:ascii="Tahoma" w:hAnsi="Tahoma"/>
-          <w:sz w:val="20"/>
-          <w:szCs w:val="20"/>
-          <w:shd w:fill="auto" w:val="clear"/>
-        </w:rPr>
-      </w:r>
-    </w:p>
-    <w:p>
-      <w:pPr>
-        <w:pStyle w:val="NoSpacing"/>
-        <w:rPr>
-          <w:rFonts w:ascii="Tahoma" w:hAnsi="Tahoma" w:cs="Tahoma"/>
-          <w:sz w:val="20"/>
-          <w:szCs w:val="20"/>
-          <w:highlight w:val="none"/>
-          <w:shd w:fill="auto" w:val="clear"/>
-        </w:rPr>
-      </w:pPr>
-      <w:r>
-        <w:rPr>
-          <w:rFonts w:cs="Tahoma" w:ascii="Tahoma" w:hAnsi="Tahoma"/>
-          <w:sz w:val="20"/>
-          <w:szCs w:val="20"/>
-          <w:shd w:fill="auto" w:val="clear"/>
-        </w:rPr>
-      </w:r>
-    </w:p>
-    <w:p>
-      <w:pPr>
-        <w:pStyle w:val="NoSpacing"/>
-        <w:rPr>
-          <w:rFonts w:ascii="Tahoma" w:hAnsi="Tahoma" w:cs="Tahoma"/>
-          <w:sz w:val="20"/>
-          <w:szCs w:val="20"/>
-          <w:highlight w:val="none"/>
-          <w:shd w:fill="auto" w:val="clear"/>
-        </w:rPr>
-      </w:pPr>
-      <w:r>
-        <w:rPr>
-          <w:rFonts w:cs="Tahoma" w:ascii="Tahoma" w:hAnsi="Tahoma"/>
-          <w:sz w:val="20"/>
-          <w:szCs w:val="20"/>
-          <w:shd w:fill="auto" w:val="clear"/>
-        </w:rPr>
-      </w:r>
-    </w:p>
-    <w:p>
-      <w:pPr>
-        <w:pStyle w:val="NoSpacing"/>
-        <w:rPr>
-          <w:rFonts w:ascii="Tahoma" w:hAnsi="Tahoma" w:cs="Tahoma"/>
-          <w:sz w:val="20"/>
-          <w:szCs w:val="20"/>
-          <w:highlight w:val="none"/>
-          <w:shd w:fill="auto" w:val="clear"/>
-        </w:rPr>
-      </w:pPr>
-      <w:r>
-        <w:rPr>
-          <w:rFonts w:cs="Tahoma" w:ascii="Tahoma" w:hAnsi="Tahoma"/>
-          <w:sz w:val="20"/>
-          <w:szCs w:val="20"/>
-          <w:shd w:fill="auto" w:val="clear"/>
-        </w:rPr>
-      </w:r>
-    </w:p>
-    <w:p>
-      <w:pPr>
-        <w:pStyle w:val="NoSpacing"/>
-        <w:rPr>
-          <w:rFonts w:ascii="Tahoma" w:hAnsi="Tahoma" w:cs="Tahoma"/>
-          <w:sz w:val="20"/>
-          <w:szCs w:val="20"/>
-          <w:highlight w:val="none"/>
-          <w:shd w:fill="auto" w:val="clear"/>
-        </w:rPr>
-      </w:pPr>
-      <w:r>
-        <w:rPr>
-          <w:rFonts w:cs="Tahoma" w:ascii="Tahoma" w:hAnsi="Tahoma"/>
-          <w:sz w:val="20"/>
-          <w:szCs w:val="20"/>
-          <w:shd w:fill="auto" w:val="clear"/>
-        </w:rPr>
-      </w:r>
-    </w:p>
-    <w:p>
-      <w:pPr>
-        <w:pStyle w:val="NoSpacing"/>
-        <w:rPr>
-          <w:rFonts w:ascii="Tahoma" w:hAnsi="Tahoma" w:cs="Tahoma"/>
-          <w:sz w:val="20"/>
-          <w:szCs w:val="20"/>
-          <w:highlight w:val="none"/>
-          <w:shd w:fill="auto" w:val="clear"/>
-        </w:rPr>
-      </w:pPr>
-      <w:r>
-        <w:rPr>
-          <w:rFonts w:cs="Tahoma" w:ascii="Tahoma" w:hAnsi="Tahoma"/>
-          <w:sz w:val="20"/>
-          <w:szCs w:val="20"/>
-          <w:shd w:fill="auto" w:val="clear"/>
-        </w:rPr>
-      </w:r>
-    </w:p>
-    <w:p>
-      <w:pPr>
-        <w:pStyle w:val="NoSpacing"/>
-        <w:rPr>
-          <w:rFonts w:ascii="Tahoma" w:hAnsi="Tahoma" w:cs="Tahoma"/>
-          <w:sz w:val="20"/>
-          <w:szCs w:val="20"/>
-          <w:highlight w:val="none"/>
-          <w:shd w:fill="auto" w:val="clear"/>
-        </w:rPr>
-      </w:pPr>
-      <w:r>
-        <w:rPr>
-          <w:rFonts w:cs="Tahoma" w:ascii="Tahoma" w:hAnsi="Tahoma"/>
-          <w:sz w:val="20"/>
-          <w:szCs w:val="20"/>
-          <w:shd w:fill="auto" w:val="clear"/>
-        </w:rPr>
-      </w:r>
-    </w:p>
-    <w:p>
-      <w:pPr>
-        <w:pStyle w:val="NoSpacing"/>
-        <w:rPr>
-          <w:rFonts w:ascii="Tahoma" w:hAnsi="Tahoma" w:cs="Tahoma"/>
-          <w:sz w:val="20"/>
-          <w:szCs w:val="20"/>
-          <w:highlight w:val="none"/>
-          <w:shd w:fill="auto" w:val="clear"/>
-        </w:rPr>
-      </w:pPr>
-      <w:r>
-        <w:rPr>
-          <w:rFonts w:cs="Tahoma" w:ascii="Tahoma" w:hAnsi="Tahoma"/>
-          <w:sz w:val="20"/>
-          <w:szCs w:val="20"/>
-          <w:shd w:fill="auto" w:val="clear"/>
-        </w:rPr>
-      </w:r>
-    </w:p>
-    <w:p>
-      <w:pPr>
-        <w:pStyle w:val="NoSpacing"/>
-        <w:rPr>
-          <w:rFonts w:ascii="Tahoma" w:hAnsi="Tahoma" w:cs="Tahoma"/>
-          <w:sz w:val="20"/>
-          <w:szCs w:val="20"/>
-          <w:highlight w:val="none"/>
-          <w:shd w:fill="auto" w:val="clear"/>
-        </w:rPr>
-      </w:pPr>
-      <w:r>
-        <w:rPr>
-          <w:rFonts w:cs="Tahoma" w:ascii="Tahoma" w:hAnsi="Tahoma"/>
-          <w:sz w:val="20"/>
-          <w:szCs w:val="20"/>
-          <w:shd w:fill="auto" w:val="clear"/>
-        </w:rPr>
-      </w:r>
-    </w:p>
-    <w:p>
-      <w:pPr>
-        <w:pStyle w:val="NoSpacing"/>
-        <w:rPr>
-          <w:rFonts w:ascii="Tahoma" w:hAnsi="Tahoma" w:cs="Tahoma"/>
-          <w:sz w:val="20"/>
-          <w:szCs w:val="20"/>
-          <w:highlight w:val="none"/>
-          <w:shd w:fill="auto" w:val="clear"/>
-        </w:rPr>
-      </w:pPr>
-      <w:r>
-        <w:rPr>
-          <w:rFonts w:cs="Tahoma" w:ascii="Tahoma" w:hAnsi="Tahoma"/>
-          <w:sz w:val="20"/>
-          <w:szCs w:val="20"/>
-          <w:shd w:fill="auto" w:val="clear"/>
-        </w:rPr>
-      </w:r>
-    </w:p>
-    <w:p>
-      <w:pPr>
-        <w:pStyle w:val="NoSpacing"/>
-        <w:rPr>
-          <w:rFonts w:ascii="Tahoma" w:hAnsi="Tahoma" w:cs="Tahoma"/>
-          <w:sz w:val="20"/>
-          <w:szCs w:val="20"/>
-          <w:highlight w:val="none"/>
-          <w:shd w:fill="auto" w:val="clear"/>
-        </w:rPr>
-      </w:pPr>
-      <w:r>
-        <w:rPr>
-          <w:rFonts w:cs="Tahoma" w:ascii="Tahoma" w:hAnsi="Tahoma"/>
-          <w:sz w:val="20"/>
-          <w:szCs w:val="20"/>
-          <w:shd w:fill="auto" w:val="clear"/>
-        </w:rPr>
-      </w:r>
-    </w:p>
-    <w:p>
-      <w:pPr>
-        <w:pStyle w:val="NoSpacing"/>
-        <w:rPr>
-          <w:rFonts w:ascii="Tahoma" w:hAnsi="Tahoma" w:cs="Tahoma"/>
-          <w:sz w:val="20"/>
-          <w:szCs w:val="20"/>
-          <w:highlight w:val="none"/>
-          <w:shd w:fill="auto" w:val="clear"/>
-        </w:rPr>
-      </w:pPr>
-      <w:r>
-        <w:rPr>
-          <w:rFonts w:cs="Tahoma" w:ascii="Tahoma" w:hAnsi="Tahoma"/>
-          <w:sz w:val="20"/>
-          <w:szCs w:val="20"/>
-          <w:shd w:fill="auto" w:val="clear"/>
-        </w:rPr>
-      </w:r>
-    </w:p>
-    <w:p>
-      <w:pPr>
-        <w:pStyle w:val="NoSpacing"/>
-        <w:rPr>
-          <w:rFonts w:ascii="Tahoma" w:hAnsi="Tahoma" w:cs="Tahoma"/>
-          <w:sz w:val="20"/>
-          <w:szCs w:val="20"/>
-          <w:highlight w:val="none"/>
-          <w:shd w:fill="auto" w:val="clear"/>
-        </w:rPr>
-      </w:pPr>
-      <w:r>
-        <w:rPr>
-          <w:rFonts w:cs="Tahoma" w:ascii="Tahoma" w:hAnsi="Tahoma"/>
-          <w:sz w:val="20"/>
-          <w:szCs w:val="20"/>
-          <w:shd w:fill="auto" w:val="clear"/>
-        </w:rPr>
-      </w:r>
-    </w:p>
-    <w:p>
-      <w:pPr>
-        <w:pStyle w:val="NoSpacing"/>
-        <w:rPr>
           <w:highlight w:val="none"/>
           <w:shd w:fill="auto" w:val="clear"/>
         </w:rPr>
@@ -8281,7 +7544,29 @@
           <w:shd w:fill="auto" w:val="clear"/>
           <w:lang w:val="en-US" w:eastAsia="es-ES"/>
         </w:rPr>
-        <w:t>${hp}</w:t>
+        <w:t>${</w:t>
+      </w:r>
+      <w:r>
+        <w:rPr>
+          <w:rFonts w:eastAsia="Times New Roman" w:cs="Tahoma" w:ascii="Tahoma" w:hAnsi="Tahoma"/>
+          <w:b/>
+          <w:sz w:val="12"/>
+          <w:szCs w:val="12"/>
+          <w:shd w:fill="auto" w:val="clear"/>
+          <w:lang w:val="en-US" w:eastAsia="es-ES"/>
+        </w:rPr>
+        <w:t>incorporacion.</w:t>
+      </w:r>
+      <w:r>
+        <w:rPr>
+          <w:rFonts w:eastAsia="Times New Roman" w:cs="Tahoma" w:ascii="Tahoma" w:hAnsi="Tahoma"/>
+          <w:b/>
+          <w:sz w:val="12"/>
+          <w:szCs w:val="12"/>
+          <w:shd w:fill="auto" w:val="clear"/>
+          <w:lang w:val="en-US" w:eastAsia="es-ES"/>
+        </w:rPr>
+        <w:t>hp}</w:t>
       </w:r>
     </w:p>
     <w:sectPr>
@@ -8313,7 +7598,7 @@
       <mc:AlternateContent>
         <mc:Choice Requires="wps">
           <w:drawing>
-            <wp:anchor behindDoc="1" distT="6350" distB="6350" distL="6350" distR="6350" simplePos="0" locked="0" layoutInCell="0" allowOverlap="1" relativeHeight="15" wp14:anchorId="54AE6DD0">
+            <wp:anchor behindDoc="1" distT="6350" distB="6350" distL="6350" distR="6350" simplePos="0" locked="0" layoutInCell="1" allowOverlap="1" relativeHeight="11" wp14:anchorId="54AE6DD0">
               <wp:simplePos x="0" y="0"/>
               <wp:positionH relativeFrom="column">
                 <wp:posOffset>344805</wp:posOffset>
@@ -8378,7 +7663,7 @@
       <mc:AlternateContent>
         <mc:Choice Requires="wps">
           <w:drawing>
-            <wp:anchor behindDoc="1" distT="0" distB="0" distL="0" distR="0" simplePos="0" locked="0" layoutInCell="0" allowOverlap="1" relativeHeight="28" wp14:anchorId="01B85ADE">
+            <wp:anchor behindDoc="1" distT="0" distB="0" distL="0" distR="0" simplePos="0" locked="0" layoutInCell="1" allowOverlap="1" relativeHeight="20" wp14:anchorId="01B85ADE">
               <wp:simplePos x="0" y="0"/>
               <wp:positionH relativeFrom="column">
                 <wp:posOffset>356870</wp:posOffset>
@@ -8430,7 +7715,6 @@
                             <w:rPr>
                               <w:rFonts w:ascii="Tahoma" w:hAnsi="Tahoma" w:cs="Tahoma"/>
                               <w:b/>
-                              <w:b/>
                               <w:color w:val="3B3838"/>
                               <w:sz w:val="20"/>
                               <w:szCs w:val="20"/>
@@ -8464,7 +7748,6 @@
                             <w:rPr>
                               <w:rFonts w:ascii="Tahoma" w:hAnsi="Tahoma" w:cs="Tahoma"/>
                               <w:b/>
-                              <w:b/>
                               <w:color w:val="3B3838"/>
                               <w:sz w:val="20"/>
                               <w:szCs w:val="20"/>
@@ -8483,10 +7766,14 @@
                         <w:p>
                           <w:pPr>
                             <w:pStyle w:val="Standard"/>
-                            <w:rPr/>
+                            <w:rPr>
+                              <w:color w:val="000000"/>
+                            </w:rPr>
                           </w:pPr>
                           <w:r>
-                            <w:rPr/>
+                            <w:rPr>
+                              <w:color w:val="000000"/>
+                            </w:rPr>
                           </w:r>
                         </w:p>
                         <w:p>
@@ -8494,10 +7781,14 @@
                             <w:pStyle w:val="Contenidodelmarco"/>
                             <w:spacing w:before="0" w:after="160"/>
                             <w:jc w:val="center"/>
-                            <w:rPr/>
+                            <w:rPr>
+                              <w:color w:val="000000"/>
+                            </w:rPr>
                           </w:pPr>
                           <w:r>
-                            <w:rPr/>
+                            <w:rPr>
+                              <w:color w:val="000000"/>
+                            </w:rPr>
                           </w:r>
                         </w:p>
                       </w:txbxContent>
@@ -8525,7 +7816,6 @@
                       <w:jc w:val="center"/>
                       <w:rPr>
                         <w:rFonts w:ascii="Tahoma" w:hAnsi="Tahoma" w:cs="Tahoma"/>
-                        <w:b/>
                         <w:b/>
                         <w:color w:val="3B3838"/>
                         <w:sz w:val="20"/>
@@ -8560,7 +7850,6 @@
                       <w:rPr>
                         <w:rFonts w:ascii="Tahoma" w:hAnsi="Tahoma" w:cs="Tahoma"/>
                         <w:b/>
-                        <w:b/>
                         <w:color w:val="3B3838"/>
                         <w:sz w:val="20"/>
                         <w:szCs w:val="20"/>
@@ -8579,10 +7868,14 @@
                   <w:p>
                     <w:pPr>
                       <w:pStyle w:val="Standard"/>
-                      <w:rPr/>
+                      <w:rPr>
+                        <w:color w:val="000000"/>
+                      </w:rPr>
                     </w:pPr>
                     <w:r>
-                      <w:rPr/>
+                      <w:rPr>
+                        <w:color w:val="000000"/>
+                      </w:rPr>
                     </w:r>
                   </w:p>
                   <w:p>
@@ -8590,10 +7883,14 @@
                       <w:pStyle w:val="Contenidodelmarco"/>
                       <w:spacing w:before="0" w:after="160"/>
                       <w:jc w:val="center"/>
-                      <w:rPr/>
+                      <w:rPr>
+                        <w:color w:val="000000"/>
+                      </w:rPr>
                     </w:pPr>
                     <w:r>
-                      <w:rPr/>
+                      <w:rPr>
+                        <w:color w:val="000000"/>
+                      </w:rPr>
                     </w:r>
                   </w:p>
                 </w:txbxContent>
@@ -8623,7 +7920,6 @@
       <w:rPr>
         <w:rStyle w:val="Strong"/>
         <w:b w:val="false"/>
-        <w:b w:val="false"/>
         <w:bCs w:val="false"/>
       </w:rPr>
     </w:pPr>
@@ -8633,7 +7929,7 @@
         <w:bCs w:val="false"/>
       </w:rPr>
       <w:drawing>
-        <wp:anchor behindDoc="1" distT="0" distB="0" distL="0" distR="0" simplePos="0" locked="0" layoutInCell="0" allowOverlap="1" relativeHeight="8">
+        <wp:anchor behindDoc="1" distT="0" distB="0" distL="0" distR="0" simplePos="0" locked="0" layoutInCell="1" allowOverlap="1" relativeHeight="6">
           <wp:simplePos x="0" y="0"/>
           <wp:positionH relativeFrom="column">
             <wp:posOffset>-944245</wp:posOffset>
@@ -8678,7 +7974,7 @@
         </wp:anchor>
       </w:drawing>
       <w:drawing>
-        <wp:anchor behindDoc="0" distT="0" distB="0" distL="114300" distR="114300" simplePos="0" locked="0" layoutInCell="0" allowOverlap="1" relativeHeight="36">
+        <wp:anchor behindDoc="1" distT="0" distB="0" distL="114300" distR="114300" simplePos="0" locked="0" layoutInCell="0" allowOverlap="1" relativeHeight="26">
           <wp:simplePos x="0" y="0"/>
           <wp:positionH relativeFrom="column">
             <wp:posOffset>-1294130</wp:posOffset>
@@ -10489,7 +9785,7 @@
     </w:rPr>
   </w:style>
   <w:style w:type="character" w:styleId="EnlacedeInternet">
-    <w:name w:val="Enlace de Internet"/>
+    <w:name w:val="Hyperlink"/>
     <w:basedOn w:val="DefaultParagraphFont"/>
     <w:uiPriority w:val="99"/>
     <w:semiHidden/>

</xml_diff>